<commit_message>
Section 3-6 Re-Updated Function Requirements
</commit_message>
<xml_diff>
--- a/SubSections/3-6 - Manage Departments.docx
+++ b/SubSections/3-6 - Manage Departments.docx
@@ -29,7 +29,10 @@
       </w:pPr>
       <w:bookmarkStart w:id="1" w:name="_Toc479328536"/>
       <w:r>
-        <w:t>3.1.1 Description</w:t>
+        <w:t>3.6</w:t>
+      </w:r>
+      <w:r>
+        <w:t>.1 Description</w:t>
       </w:r>
       <w:bookmarkEnd w:id="1"/>
     </w:p>
@@ -62,237 +65,27 @@
       </w:pPr>
       <w:bookmarkStart w:id="2" w:name="_Toc479328537"/>
       <w:r>
-        <w:t>3.1.2 Functional requirements</w:t>
+        <w:t>3.6</w:t>
+      </w:r>
+      <w:r>
+        <w:t>.2 Functional requirements</w:t>
       </w:r>
       <w:bookmarkEnd w:id="2"/>
     </w:p>
     <w:p>
-      <w:pPr>
-        <w:pBdr>
-          <w:bottom w:val="single" w:sz="4" w:space="1" w:color="auto"/>
-        </w:pBdr>
-      </w:pPr>
+      <w:r>
+        <w:t>From the Landing Page, an Office Administrator will be able to create a new department.</w:t>
+      </w:r>
     </w:p>
+    <w:p/>
     <w:p>
-      <w:pPr>
-        <w:rPr>
-          <w:b/>
-          <w:sz w:val="24"/>
-          <w:szCs w:val="24"/>
-        </w:rPr>
-      </w:pPr>
-      <w:r>
-        <w:t xml:space="preserve"> </w:t>
-      </w:r>
-      <w:proofErr w:type="spellStart"/>
-      <w:r>
-        <w:rPr>
-          <w:b/>
-          <w:sz w:val="24"/>
-          <w:szCs w:val="24"/>
-        </w:rPr>
-        <w:t>Admin.CreateDept</w:t>
-      </w:r>
-      <w:proofErr w:type="spellEnd"/>
-      <w:r>
-        <w:rPr>
-          <w:b/>
-          <w:sz w:val="24"/>
-          <w:szCs w:val="24"/>
-        </w:rPr>
-        <w:t>:</w:t>
-      </w:r>
-      <w:r>
-        <w:rPr>
-          <w:sz w:val="24"/>
-          <w:szCs w:val="24"/>
-        </w:rPr>
-        <w:tab/>
-      </w:r>
-      <w:r>
-        <w:rPr>
-          <w:b/>
-          <w:sz w:val="24"/>
-          <w:szCs w:val="24"/>
-        </w:rPr>
-        <w:t>Creating a Department</w:t>
-      </w:r>
-    </w:p>
-    <w:p>
-      <w:pPr>
-        <w:ind w:left="2880" w:hanging="2685"/>
-        <w:rPr>
-          <w:sz w:val="24"/>
-          <w:szCs w:val="24"/>
-        </w:rPr>
-      </w:pPr>
-      <w:r>
-        <w:rPr>
-          <w:sz w:val="24"/>
-          <w:szCs w:val="24"/>
-        </w:rPr>
-        <w:t>.Confirm:</w:t>
-      </w:r>
-      <w:r>
-        <w:rPr>
-          <w:sz w:val="24"/>
-          <w:szCs w:val="24"/>
-        </w:rPr>
-        <w:tab/>
-        <w:t xml:space="preserve">Hornet </w:t>
-      </w:r>
-      <w:proofErr w:type="spellStart"/>
-      <w:r>
-        <w:rPr>
-          <w:sz w:val="24"/>
-          <w:szCs w:val="24"/>
-        </w:rPr>
-        <w:t>CardGen</w:t>
-      </w:r>
-      <w:proofErr w:type="spellEnd"/>
-      <w:r>
-        <w:rPr>
-          <w:sz w:val="24"/>
-          <w:szCs w:val="24"/>
-        </w:rPr>
-        <w:t xml:space="preserve"> shall confirm that the Office Administrator wishes to create a new department.</w:t>
-      </w:r>
-    </w:p>
-    <w:p>
-      <w:pPr>
-        <w:ind w:left="2880" w:hanging="2475"/>
-        <w:rPr>
-          <w:sz w:val="24"/>
-          <w:szCs w:val="24"/>
-        </w:rPr>
-      </w:pPr>
-      <w:r>
-        <w:rPr>
-          <w:sz w:val="24"/>
-          <w:szCs w:val="24"/>
-        </w:rPr>
-        <w:t>.Yes:</w:t>
-      </w:r>
-      <w:r>
-        <w:rPr>
-          <w:sz w:val="24"/>
-          <w:szCs w:val="24"/>
-        </w:rPr>
-        <w:tab/>
-        <w:t>If the Office Administrator wishes to proceed then the Office Administrator will be prompted to enter department creation information.</w:t>
-      </w:r>
-    </w:p>
-    <w:p>
-      <w:pPr>
-        <w:ind w:left="2880" w:hanging="2685"/>
-        <w:rPr>
-          <w:sz w:val="24"/>
-          <w:szCs w:val="24"/>
-        </w:rPr>
-      </w:pPr>
-      <w:r>
-        <w:rPr>
-          <w:sz w:val="24"/>
-          <w:szCs w:val="24"/>
-        </w:rPr>
-        <w:t>.Name:</w:t>
-      </w:r>
-      <w:r>
-        <w:rPr>
-          <w:sz w:val="24"/>
-          <w:szCs w:val="24"/>
-        </w:rPr>
-        <w:tab/>
-        <w:t xml:space="preserve">Hornet </w:t>
-      </w:r>
-      <w:proofErr w:type="spellStart"/>
-      <w:r>
-        <w:rPr>
-          <w:sz w:val="24"/>
-          <w:szCs w:val="24"/>
-        </w:rPr>
-        <w:t>CardGen</w:t>
-      </w:r>
-      <w:proofErr w:type="spellEnd"/>
-      <w:r>
-        <w:rPr>
-          <w:sz w:val="24"/>
-          <w:szCs w:val="24"/>
-        </w:rPr>
-        <w:t xml:space="preserve"> shall prompt the Office Administrator for the department name.</w:t>
-      </w:r>
-    </w:p>
-    <w:p>
-      <w:pPr>
-        <w:ind w:left="2880" w:hanging="2685"/>
-        <w:rPr>
-          <w:sz w:val="24"/>
-          <w:szCs w:val="24"/>
-        </w:rPr>
-      </w:pPr>
-      <w:r>
-        <w:rPr>
-          <w:sz w:val="24"/>
-          <w:szCs w:val="24"/>
-        </w:rPr>
-        <w:t>.</w:t>
-      </w:r>
-      <w:proofErr w:type="spellStart"/>
-      <w:r>
-        <w:rPr>
-          <w:sz w:val="24"/>
-          <w:szCs w:val="24"/>
-        </w:rPr>
-        <w:t>OfficeAdmin</w:t>
-      </w:r>
-      <w:proofErr w:type="spellEnd"/>
-      <w:r>
-        <w:rPr>
-          <w:sz w:val="24"/>
-          <w:szCs w:val="24"/>
-        </w:rPr>
-        <w:t>:</w:t>
-      </w:r>
-      <w:r>
-        <w:rPr>
-          <w:sz w:val="24"/>
-          <w:szCs w:val="24"/>
-        </w:rPr>
-        <w:tab/>
-        <w:t xml:space="preserve">Hornet </w:t>
-      </w:r>
-      <w:proofErr w:type="spellStart"/>
-      <w:r>
-        <w:rPr>
-          <w:sz w:val="24"/>
-          <w:szCs w:val="24"/>
-        </w:rPr>
-        <w:t>CardGen</w:t>
-      </w:r>
-      <w:proofErr w:type="spellEnd"/>
-      <w:r>
-        <w:rPr>
-          <w:sz w:val="24"/>
-          <w:szCs w:val="24"/>
-        </w:rPr>
-        <w:t xml:space="preserve"> shall prompt the Office Administrator to create a new Office Administrator for the new department (see 3.4).</w:t>
-      </w:r>
-    </w:p>
-    <w:p>
-      <w:pPr>
-        <w:pBdr>
-          <w:top w:val="single" w:sz="4" w:space="1" w:color="auto"/>
-        </w:pBdr>
-        <w:rPr>
-          <w:sz w:val="24"/>
-          <w:szCs w:val="24"/>
-        </w:rPr>
-      </w:pPr>
-    </w:p>
-    <w:p>
+      <w:r>
+        <w:t>Creating a new department will require the creation of a new account to be Office Administrator of the new department.  The department will also require a unique name.  See 3.7 for account creation details.</w:t>
+      </w:r>
       <w:bookmarkStart w:id="3" w:name="_GoBack"/>
       <w:bookmarkEnd w:id="3"/>
     </w:p>
+    <w:p/>
     <w:sectPr>
       <w:pgSz w:w="12240" w:h="15840"/>
       <w:pgMar w:top="1440" w:right="1440" w:bottom="1440" w:left="1440" w:header="720" w:footer="720" w:gutter="0"/>

</xml_diff>

<commit_message>
Filled out Section 3.7 and Updated Section 3.6
</commit_message>
<xml_diff>
--- a/SubSections/3-6 - Manage Departments.docx
+++ b/SubSections/3-6 - Manage Departments.docx
@@ -24,6 +24,28 @@
     </w:p>
     <w:p>
       <w:pPr>
+        <w:rPr>
+          <w:sz w:val="24"/>
+          <w:szCs w:val="24"/>
+        </w:rPr>
+      </w:pPr>
+      <w:r>
+        <w:rPr>
+          <w:sz w:val="24"/>
+          <w:szCs w:val="24"/>
+        </w:rPr>
+        <w:t xml:space="preserve">Creating a new department </w:t>
+      </w:r>
+      <w:r>
+        <w:rPr>
+          <w:sz w:val="24"/>
+          <w:szCs w:val="24"/>
+        </w:rPr>
+        <w:t>after providing the required information.</w:t>
+      </w:r>
+    </w:p>
+    <w:p>
+      <w:pPr>
         <w:pStyle w:val="Heading3"/>
         <w:contextualSpacing w:val="0"/>
       </w:pPr>
@@ -73,17 +95,30 @@
       <w:bookmarkEnd w:id="2"/>
     </w:p>
     <w:p>
+      <w:pPr>
+        <w:ind w:left="720"/>
+      </w:pPr>
       <w:r>
         <w:t>From the Landing Page, an Office Administrator will be able to create a new department.</w:t>
       </w:r>
     </w:p>
-    <w:p/>
     <w:p>
-      <w:r>
-        <w:t>Creating a new department will require the creation of a new account to be Office Administrator of the new department.  The department will also require a unique name.  See 3.7 for account creation details.</w:t>
+      <w:pPr>
+        <w:ind w:left="720"/>
+      </w:pPr>
+    </w:p>
+    <w:p>
+      <w:pPr>
+        <w:ind w:left="720"/>
+      </w:pPr>
+      <w:r>
+        <w:t>Creating a new department will require the creation of a new account to be Office Administrator of the new department.  T</w:t>
       </w:r>
       <w:bookmarkStart w:id="3" w:name="_GoBack"/>
       <w:bookmarkEnd w:id="3"/>
+      <w:r>
+        <w:t>he department will also require a unique name.  See 3.7 for account creation details.</w:t>
+      </w:r>
     </w:p>
     <w:p/>
     <w:sectPr>

</xml_diff>